<commit_message>
a whole bunch of php
</commit_message>
<xml_diff>
--- a/2023/Semester 2/UAP/Assesment2/ICTSAD508 - ASI - Assignment - Online Enrolment System.docx
+++ b/2023/Semester 2/UAP/Assesment2/ICTSAD508 - ASI - Assignment - Online Enrolment System.docx
@@ -34,6 +34,9 @@
             <w:pPr>
               <w:pStyle w:val="Heading2"/>
             </w:pPr>
+            <w:r>
+              <w:t>`</w:t>
+            </w:r>
             <w:r>
               <w:t>Assessment</w:t>
             </w:r>
@@ -2003,7 +2006,7 @@
               </wp:anchor>
             </w:drawing>
           </mc:Choice>
-          <mc:Fallback xmlns:a="http://schemas.openxmlformats.org/drawingml/2006/main" xmlns:arto="http://schemas.microsoft.com/office/word/2006/arto">
+          <mc:Fallback xmlns:arto="http://schemas.microsoft.com/office/word/2006/arto" xmlns:a="http://schemas.openxmlformats.org/drawingml/2006/main">
             <w:pict w14:anchorId="4D098852">
               <v:line id="Straight Connector 1" style="position:absolute;flip:y;z-index:251659264;visibility:visible;mso-wrap-style:square;mso-wrap-distance-left:9pt;mso-wrap-distance-top:0;mso-wrap-distance-right:9pt;mso-wrap-distance-bottom:0;mso-position-horizontal:absolute;mso-position-horizontal-relative:text;mso-position-vertical:absolute;mso-position-vertical-relative:text" o:spid="_x0000_s1026" strokecolor="black [3200]" strokeweight=".5pt" from="-6.35pt,4.65pt" to="473.45pt,8.7pt" w14:anchorId="395C9E03" o:gfxdata="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">
                 <v:stroke joinstyle="miter"/>
@@ -2184,7 +2187,6 @@
         <w:t> </w:t>
       </w:r>
     </w:p>
-    <w:bookmarkEnd w:id="3"/>
     <w:p>
       <w:pPr>
         <w:pStyle w:val="paragraph"/>
@@ -2197,6 +2199,8 @@
           <w:szCs w:val="20"/>
         </w:rPr>
       </w:pPr>
+      <w:bookmarkStart w:id="4" w:name="_Hlk150855098"/>
+      <w:bookmarkEnd w:id="3"/>
       <w:r>
         <w:rPr>
           <w:rStyle w:val="normaltextrun"/>
@@ -2395,6 +2399,20 @@
     <w:p>
       <w:pPr>
         <w:pStyle w:val="paragraph"/>
+        <w:spacing w:before="0" w:beforeAutospacing="0" w:after="0" w:afterAutospacing="0" w:line="360" w:lineRule="auto"/>
+        <w:textAlignment w:val="baseline"/>
+        <w:rPr>
+          <w:rStyle w:val="eop"/>
+          <w:rFonts w:asciiTheme="minorHAnsi" w:hAnsiTheme="minorHAnsi" w:cstheme="minorHAnsi"/>
+          <w:sz w:val="20"/>
+          <w:szCs w:val="20"/>
+        </w:rPr>
+      </w:pPr>
+    </w:p>
+    <w:bookmarkEnd w:id="4"/>
+    <w:p>
+      <w:pPr>
+        <w:pStyle w:val="paragraph"/>
         <w:spacing w:before="0" w:beforeAutospacing="0" w:after="0" w:afterAutospacing="0"/>
         <w:textAlignment w:val="baseline"/>
         <w:rPr>
@@ -2435,7 +2453,7 @@
           <w:szCs w:val="18"/>
         </w:rPr>
       </w:pPr>
-      <w:bookmarkStart w:id="4" w:name="_Hlk514838630"/>
+      <w:bookmarkStart w:id="5" w:name="_Hlk514838630"/>
       <w:r>
         <w:rPr>
           <w:rStyle w:val="normaltextrun"/>
@@ -2904,7 +2922,6 @@
           <w:color w:val="000000"/>
           <w:lang w:val="en-AU"/>
         </w:rPr>
-        <w:lastRenderedPageBreak/>
         <w:t>Part D – Design and Implementation Mechanisms (Done by Individual)</w:t>
       </w:r>
       <w:r>
@@ -2929,8 +2946,8 @@
           <w:lang w:val="en-GB"/>
         </w:rPr>
       </w:pPr>
-      <w:bookmarkStart w:id="5" w:name="_Hlk514838788"/>
-      <w:bookmarkEnd w:id="4"/>
+      <w:bookmarkStart w:id="6" w:name="_Hlk514838788"/>
+      <w:bookmarkEnd w:id="5"/>
       <w:r>
         <w:rPr>
           <w:rStyle w:val="normaltextrun"/>
@@ -3247,8 +3264,8 @@
           <w:szCs w:val="20"/>
         </w:rPr>
       </w:pPr>
-      <w:bookmarkStart w:id="6" w:name="_Hlk514838832"/>
-      <w:bookmarkEnd w:id="5"/>
+      <w:bookmarkStart w:id="7" w:name="_Hlk514838832"/>
+      <w:bookmarkEnd w:id="6"/>
       <w:r>
         <w:rPr>
           <w:rStyle w:val="normaltextrun"/>
@@ -3613,6 +3630,7 @@
           <w:szCs w:val="20"/>
           <w:lang w:val="en-GB"/>
         </w:rPr>
+        <w:lastRenderedPageBreak/>
         <w:t>.</w:t>
       </w:r>
       <w:r>
@@ -3624,8 +3642,8 @@
         </w:rPr>
         <w:t> </w:t>
       </w:r>
-      <w:bookmarkStart w:id="7" w:name="_Hlk514838881"/>
-      <w:bookmarkEnd w:id="6"/>
+      <w:bookmarkStart w:id="8" w:name="_Hlk514838881"/>
+      <w:bookmarkEnd w:id="7"/>
     </w:p>
     <w:p>
       <w:pPr>
@@ -3647,7 +3665,6 @@
           <w:color w:val="000000"/>
           <w:lang w:val="en-AU"/>
         </w:rPr>
-        <w:lastRenderedPageBreak/>
         <w:t>Part G – Class Design (Done by Individual)</w:t>
       </w:r>
       <w:r>
@@ -3672,8 +3689,8 @@
           <w:lang w:val="en-GB"/>
         </w:rPr>
       </w:pPr>
-      <w:bookmarkStart w:id="8" w:name="_Hlk514838978"/>
-      <w:bookmarkEnd w:id="7"/>
+      <w:bookmarkStart w:id="9" w:name="_Hlk514838978"/>
+      <w:bookmarkEnd w:id="8"/>
       <w:r>
         <w:rPr>
           <w:rStyle w:val="normaltextrun"/>
@@ -4246,7 +4263,7 @@
         </w:rPr>
       </w:pPr>
     </w:p>
-    <w:bookmarkEnd w:id="8"/>
+    <w:bookmarkEnd w:id="9"/>
     <w:p>
       <w:pPr>
         <w:pStyle w:val="paragraph"/>
@@ -4487,7 +4504,7 @@
           <w:lang w:val="en-GB"/>
         </w:rPr>
       </w:pPr>
-      <w:bookmarkStart w:id="9" w:name="_Hlk514840081"/>
+      <w:bookmarkStart w:id="10" w:name="_Hlk514840081"/>
     </w:p>
     <w:p>
       <w:pPr>
@@ -4671,8 +4688,8 @@
           <w:szCs w:val="18"/>
         </w:rPr>
       </w:pPr>
-      <w:bookmarkStart w:id="10" w:name="_Hlk514840425"/>
-      <w:bookmarkEnd w:id="9"/>
+      <w:bookmarkStart w:id="11" w:name="_Hlk514840425"/>
+      <w:bookmarkEnd w:id="10"/>
       <w:r>
         <w:rPr>
           <w:rStyle w:val="normaltextrun"/>
@@ -4944,7 +4961,7 @@
         </w:rPr>
       </w:pPr>
     </w:p>
-    <w:bookmarkEnd w:id="10"/>
+    <w:bookmarkEnd w:id="11"/>
     <w:p>
       <w:pPr>
         <w:pStyle w:val="paragraph"/>
@@ -6892,10 +6909,10 @@
         <w:lang w:val="en-AU"/>
       </w:rPr>
     </w:pPr>
-    <w:bookmarkStart w:id="11" w:name="_Hlk29374608"/>
-    <w:bookmarkStart w:id="12" w:name="_Hlk29374609"/>
-    <w:bookmarkStart w:id="13" w:name="_Hlk29382122"/>
-    <w:bookmarkStart w:id="14" w:name="_Hlk29382123"/>
+    <w:bookmarkStart w:id="12" w:name="_Hlk29374608"/>
+    <w:bookmarkStart w:id="13" w:name="_Hlk29374609"/>
+    <w:bookmarkStart w:id="14" w:name="_Hlk29382122"/>
+    <w:bookmarkStart w:id="15" w:name="_Hlk29382123"/>
     <w:r>
       <w:rPr>
         <w:noProof/>
@@ -7095,10 +7112,10 @@
       <w:t xml:space="preserve"> </w:t>
     </w:r>
   </w:p>
-  <w:bookmarkEnd w:id="11"/>
   <w:bookmarkEnd w:id="12"/>
   <w:bookmarkEnd w:id="13"/>
   <w:bookmarkEnd w:id="14"/>
+  <w:bookmarkEnd w:id="15"/>
   <w:p>
     <w:pPr>
       <w:pStyle w:val="Header"/>
@@ -12675,6 +12692,15 @@
 </file>
 
 <file path=customXml/item1.xml><?xml version="1.0" encoding="utf-8"?>
+<?mso-contentType ?>
+<FormTemplates xmlns="http://schemas.microsoft.com/sharepoint/v3/contenttype/forms">
+  <Display>DocumentLibraryForm</Display>
+  <Edit>DocumentLibraryForm</Edit>
+  <New>DocumentLibraryForm</New>
+</FormTemplates>
+</file>
+
+<file path=customXml/item2.xml><?xml version="1.0" encoding="utf-8"?>
 <p:properties xmlns:p="http://schemas.microsoft.com/office/2006/metadata/properties" xmlns:xsi="http://www.w3.org/2001/XMLSchema-instance" xmlns:pc="http://schemas.microsoft.com/office/infopath/2007/PartnerControls">
   <documentManagement>
     <_dlc_DocId xmlns="3b32f6f0-ddcd-4e66-a0c8-12c7c6b50ecf">RMYU76VWP267-1965321582-21</_dlc_DocId>
@@ -12743,16 +12769,12 @@
 </p:properties>
 </file>
 
-<file path=customXml/item2.xml><?xml version="1.0" encoding="utf-8"?>
+<file path=customXml/item3.xml><?xml version="1.0" encoding="utf-8"?>
 <?mso-contentType ?>
-<FormTemplates xmlns="http://schemas.microsoft.com/sharepoint/v3/contenttype/forms">
-  <Display>DocumentLibraryForm</Display>
-  <Edit>DocumentLibraryForm</Edit>
-  <New>DocumentLibraryForm</New>
-</FormTemplates>
+<spe:Receivers xmlns:spe="http://schemas.microsoft.com/sharepoint/events"/>
 </file>
 
-<file path=customXml/item3.xml><?xml version="1.0" encoding="utf-8"?>
+<file path=customXml/item4.xml><?xml version="1.0" encoding="utf-8"?>
 <ct:contentTypeSchema xmlns:ct="http://schemas.microsoft.com/office/2006/metadata/contentType" xmlns:ma="http://schemas.microsoft.com/office/2006/metadata/properties/metaAttributes" ct:_="" ma:_="" ma:contentTypeName="Document" ma:contentTypeID="0x0101009740B9952F1C0A4DBB8184C3ACC36467" ma:contentTypeVersion="113" ma:contentTypeDescription="Create a new document." ma:contentTypeScope="" ma:versionID="c2bc70c21598aa703234441ab20b6559">
   <xsd:schema xmlns:xsd="http://www.w3.org/2001/XMLSchema" xmlns:xs="http://www.w3.org/2001/XMLSchema" xmlns:p="http://schemas.microsoft.com/office/2006/metadata/properties" xmlns:ns2="1c07d8c7-c900-4f17-8efa-882eb357c716" xmlns:ns3="3b32f6f0-ddcd-4e66-a0c8-12c7c6b50ecf" xmlns:ns4="b6bdf438-5d47-484a-a861-ca21256032dd" targetNamespace="http://schemas.microsoft.com/office/2006/metadata/properties" ma:root="true" ma:fieldsID="e58d3b176ad387003b643f3c51113770" ns2:_="" ns3:_="" ns4:_="">
     <xsd:import namespace="1c07d8c7-c900-4f17-8efa-882eb357c716"/>
@@ -13268,12 +13290,15 @@
 </ct:contentTypeSchema>
 </file>
 
-<file path=customXml/item4.xml><?xml version="1.0" encoding="utf-8"?>
-<?mso-contentType ?>
-<spe:Receivers xmlns:spe="http://schemas.microsoft.com/sharepoint/events"/>
+<file path=customXml/itemProps1.xml><?xml version="1.0" encoding="utf-8"?>
+<ds:datastoreItem xmlns:ds="http://schemas.openxmlformats.org/officeDocument/2006/customXml" ds:itemID="{5EE328BE-12BF-451E-9C96-9512579BFC3A}">
+  <ds:schemaRefs>
+    <ds:schemaRef ds:uri="http://schemas.microsoft.com/sharepoint/v3/contenttype/forms"/>
+  </ds:schemaRefs>
+</ds:datastoreItem>
 </file>
 
-<file path=customXml/itemProps1.xml><?xml version="1.0" encoding="utf-8"?>
+<file path=customXml/itemProps2.xml><?xml version="1.0" encoding="utf-8"?>
 <ds:datastoreItem xmlns:ds="http://schemas.openxmlformats.org/officeDocument/2006/customXml" ds:itemID="{3161C4C3-DC6E-4E5E-9EC7-6A5AD233A365}">
   <ds:schemaRefs>
     <ds:schemaRef ds:uri="http://schemas.microsoft.com/office/2006/metadata/properties"/>
@@ -13285,15 +13310,15 @@
 </ds:datastoreItem>
 </file>
 
-<file path=customXml/itemProps2.xml><?xml version="1.0" encoding="utf-8"?>
-<ds:datastoreItem xmlns:ds="http://schemas.openxmlformats.org/officeDocument/2006/customXml" ds:itemID="{5EE328BE-12BF-451E-9C96-9512579BFC3A}">
+<file path=customXml/itemProps3.xml><?xml version="1.0" encoding="utf-8"?>
+<ds:datastoreItem xmlns:ds="http://schemas.openxmlformats.org/officeDocument/2006/customXml" ds:itemID="{FE8D3A8B-0CA1-4F18-8B1B-2BDC6AD99281}">
   <ds:schemaRefs>
-    <ds:schemaRef ds:uri="http://schemas.microsoft.com/sharepoint/v3/contenttype/forms"/>
+    <ds:schemaRef ds:uri="http://schemas.microsoft.com/sharepoint/events"/>
   </ds:schemaRefs>
 </ds:datastoreItem>
 </file>
 
-<file path=customXml/itemProps3.xml><?xml version="1.0" encoding="utf-8"?>
+<file path=customXml/itemProps4.xml><?xml version="1.0" encoding="utf-8"?>
 <ds:datastoreItem xmlns:ds="http://schemas.openxmlformats.org/officeDocument/2006/customXml" ds:itemID="{F6440925-0CAD-41C8-B95A-0CD994F9110F}">
   <ds:schemaRefs>
     <ds:schemaRef ds:uri="http://schemas.microsoft.com/office/2006/metadata/contentType"/>
@@ -13311,12 +13336,4 @@
     <ds:schemaRef ds:uri="http://schemas.microsoft.com/internal/obd"/>
   </ds:schemaRefs>
 </ds:datastoreItem>
-</file>
-
-<file path=customXml/itemProps4.xml><?xml version="1.0" encoding="utf-8"?>
-<ds:datastoreItem xmlns:ds="http://schemas.openxmlformats.org/officeDocument/2006/customXml" ds:itemID="{FE8D3A8B-0CA1-4F18-8B1B-2BDC6AD99281}">
-  <ds:schemaRefs>
-    <ds:schemaRef ds:uri="http://schemas.microsoft.com/sharepoint/events"/>
-  </ds:schemaRefs>
-</ds:datastoreItem>
 </file>
</xml_diff>